<commit_message>
Update Project Planning Template.docx
</commit_message>
<xml_diff>
--- a/Project Design & Planning/Project Planning Phase/Project Planning Template.docx
+++ b/Project Design & Planning/Project Planning Phase/Project Planning Template.docx
@@ -43,7 +43,7 @@
           <w:szCs w:val="24"/>
           <w:rtl w:val="0"/>
         </w:rPr>
-        <w:t xml:space="preserve">Project Planning Templa(Product Backlog, Sprint Planning, Stories, Story points)</w:t>
+        <w:t xml:space="preserve">Project Planning Template(Product Backlog, Sprint Planning, Stories, Story points)</w:t>
       </w:r>
     </w:p>
     <w:p>
@@ -1490,28 +1490,28 @@
                 <w:szCs w:val="20"/>
                 <w:rtl w:val="0"/>
               </w:rPr>
-              <w:t xml:space="preserve">4</w:t>
-            </w:r>
-          </w:p>
-        </w:tc>
-        <w:tc>
-          <w:tcPr/>
-          <w:p>
-            <w:pPr>
-              <w:rPr>
-                <w:rFonts w:ascii="Arial" w:cs="Arial" w:eastAsia="Arial" w:hAnsi="Arial"/>
-                <w:sz w:val="20"/>
-                <w:szCs w:val="20"/>
-              </w:rPr>
-            </w:pPr>
-            <w:r>
-              <w:rPr>
-                <w:rFonts w:ascii="Arial" w:cs="Arial" w:eastAsia="Arial" w:hAnsi="Arial"/>
-                <w:sz w:val="20"/>
-                <w:szCs w:val="20"/>
-                <w:rtl w:val="0"/>
-              </w:rPr>
-              <w:t xml:space="preserve">Hign</w:t>
+              <w:t xml:space="preserve">2</w:t>
+            </w:r>
+          </w:p>
+        </w:tc>
+        <w:tc>
+          <w:tcPr/>
+          <w:p>
+            <w:pPr>
+              <w:rPr>
+                <w:rFonts w:ascii="Arial" w:cs="Arial" w:eastAsia="Arial" w:hAnsi="Arial"/>
+                <w:sz w:val="20"/>
+                <w:szCs w:val="20"/>
+              </w:rPr>
+            </w:pPr>
+            <w:r>
+              <w:rPr>
+                <w:rFonts w:ascii="Arial" w:cs="Arial" w:eastAsia="Arial" w:hAnsi="Arial"/>
+                <w:sz w:val="20"/>
+                <w:szCs w:val="20"/>
+                <w:rtl w:val="0"/>
+              </w:rPr>
+              <w:t xml:space="preserve">High</w:t>
             </w:r>
           </w:p>
         </w:tc>
@@ -1762,7 +1762,7 @@
                 <w:szCs w:val="20"/>
                 <w:rtl w:val="0"/>
               </w:rPr>
-              <w:t xml:space="preserve">Fitting the Model</w:t>
+              <w:t xml:space="preserve">Fitting and Evaluating the Model</w:t>
             </w:r>
           </w:p>
         </w:tc>
@@ -1784,7 +1784,7 @@
                 <w:szCs w:val="20"/>
                 <w:rtl w:val="0"/>
               </w:rPr>
-              <w:t xml:space="preserve">3</w:t>
+              <w:t xml:space="preserve">5</w:t>
             </w:r>
           </w:p>
         </w:tc>
@@ -3212,7 +3212,7 @@
                 <w:szCs w:val="20"/>
                 <w:rtl w:val="0"/>
               </w:rPr>
-              <w:t xml:space="preserve">Requesting mltoken from IBM</w:t>
+              <w:t xml:space="preserve">Requesting ML token from IBM</w:t>
             </w:r>
           </w:p>
         </w:tc>
@@ -3974,8 +3974,12 @@
             </w:pPr>
             <w:r>
               <w:rPr>
-                <w:rtl w:val="0"/>
-              </w:rPr>
+                <w:rFonts w:ascii="Arial" w:cs="Arial" w:eastAsia="Arial" w:hAnsi="Arial"/>
+                <w:sz w:val="20"/>
+                <w:szCs w:val="20"/>
+                <w:rtl w:val="0"/>
+              </w:rPr>
+              <w:t xml:space="preserve">20</w:t>
             </w:r>
           </w:p>
         </w:tc>
@@ -4120,8 +4124,12 @@
             </w:pPr>
             <w:r>
               <w:rPr>
-                <w:rtl w:val="0"/>
-              </w:rPr>
+                <w:rFonts w:ascii="Arial" w:cs="Arial" w:eastAsia="Arial" w:hAnsi="Arial"/>
+                <w:sz w:val="20"/>
+                <w:szCs w:val="20"/>
+                <w:rtl w:val="0"/>
+              </w:rPr>
+              <w:t xml:space="preserve">20</w:t>
             </w:r>
           </w:p>
         </w:tc>
@@ -4596,7 +4604,7 @@
           <wp:inline distB="0" distT="0" distL="0" distR="0">
             <wp:extent cx="3562350" cy="800100"/>
             <wp:effectExtent b="0" l="0" r="0" t="0"/>
-            <wp:docPr descr="Screen Shot 2016-06-16 at 1.37.43 PM" id="2" name="image1.png"/>
+            <wp:docPr descr="Screen Shot 2016-06-16 at 1.37.43 PM" id="3" name="image1.png"/>
             <a:graphic>
               <a:graphicData uri="http://schemas.openxmlformats.org/drawingml/2006/picture">
                 <pic:pic>
@@ -5089,6 +5097,124 @@
     </w:rPr>
   </w:style>
   <w:style w:type="paragraph" w:styleId="Normal" w:default="1">
+    <w:name w:val="normal"/>
+  </w:style>
+  <w:style w:type="table" w:styleId="TableNormal" w:default="1">
+    <w:name w:val="Table Normal"/>
+  </w:style>
+  <w:style w:type="paragraph" w:styleId="Heading1">
+    <w:name w:val="heading 1"/>
+    <w:basedOn w:val="Normal"/>
+    <w:next w:val="Normal"/>
+    <w:pPr>
+      <w:keepNext w:val="1"/>
+      <w:keepLines w:val="1"/>
+      <w:pageBreakBefore w:val="0"/>
+      <w:spacing w:after="120" w:before="480" w:lineRule="auto"/>
+    </w:pPr>
+    <w:rPr>
+      <w:b w:val="1"/>
+      <w:sz w:val="48"/>
+      <w:szCs w:val="48"/>
+    </w:rPr>
+  </w:style>
+  <w:style w:type="paragraph" w:styleId="Heading2">
+    <w:name w:val="heading 2"/>
+    <w:basedOn w:val="Normal"/>
+    <w:next w:val="Normal"/>
+    <w:pPr>
+      <w:keepNext w:val="1"/>
+      <w:keepLines w:val="1"/>
+      <w:pageBreakBefore w:val="0"/>
+      <w:spacing w:after="80" w:before="360" w:lineRule="auto"/>
+    </w:pPr>
+    <w:rPr>
+      <w:b w:val="1"/>
+      <w:sz w:val="36"/>
+      <w:szCs w:val="36"/>
+    </w:rPr>
+  </w:style>
+  <w:style w:type="paragraph" w:styleId="Heading3">
+    <w:name w:val="heading 3"/>
+    <w:basedOn w:val="Normal"/>
+    <w:next w:val="Normal"/>
+    <w:pPr>
+      <w:keepNext w:val="1"/>
+      <w:keepLines w:val="1"/>
+      <w:pageBreakBefore w:val="0"/>
+      <w:spacing w:after="80" w:before="280" w:lineRule="auto"/>
+    </w:pPr>
+    <w:rPr>
+      <w:b w:val="1"/>
+      <w:sz w:val="28"/>
+      <w:szCs w:val="28"/>
+    </w:rPr>
+  </w:style>
+  <w:style w:type="paragraph" w:styleId="Heading4">
+    <w:name w:val="heading 4"/>
+    <w:basedOn w:val="Normal"/>
+    <w:next w:val="Normal"/>
+    <w:pPr>
+      <w:keepNext w:val="1"/>
+      <w:keepLines w:val="1"/>
+      <w:pageBreakBefore w:val="0"/>
+      <w:spacing w:after="40" w:before="240" w:lineRule="auto"/>
+    </w:pPr>
+    <w:rPr>
+      <w:b w:val="1"/>
+      <w:sz w:val="24"/>
+      <w:szCs w:val="24"/>
+    </w:rPr>
+  </w:style>
+  <w:style w:type="paragraph" w:styleId="Heading5">
+    <w:name w:val="heading 5"/>
+    <w:basedOn w:val="Normal"/>
+    <w:next w:val="Normal"/>
+    <w:pPr>
+      <w:keepNext w:val="1"/>
+      <w:keepLines w:val="1"/>
+      <w:pageBreakBefore w:val="0"/>
+      <w:spacing w:after="40" w:before="220" w:lineRule="auto"/>
+    </w:pPr>
+    <w:rPr>
+      <w:b w:val="1"/>
+      <w:sz w:val="22"/>
+      <w:szCs w:val="22"/>
+    </w:rPr>
+  </w:style>
+  <w:style w:type="paragraph" w:styleId="Heading6">
+    <w:name w:val="heading 6"/>
+    <w:basedOn w:val="Normal"/>
+    <w:next w:val="Normal"/>
+    <w:pPr>
+      <w:keepNext w:val="1"/>
+      <w:keepLines w:val="1"/>
+      <w:pageBreakBefore w:val="0"/>
+      <w:spacing w:after="40" w:before="200" w:lineRule="auto"/>
+    </w:pPr>
+    <w:rPr>
+      <w:b w:val="1"/>
+      <w:sz w:val="20"/>
+      <w:szCs w:val="20"/>
+    </w:rPr>
+  </w:style>
+  <w:style w:type="paragraph" w:styleId="Title">
+    <w:name w:val="Title"/>
+    <w:basedOn w:val="Normal"/>
+    <w:next w:val="Normal"/>
+    <w:pPr>
+      <w:keepNext w:val="1"/>
+      <w:keepLines w:val="1"/>
+      <w:pageBreakBefore w:val="0"/>
+      <w:spacing w:after="120" w:before="480" w:lineRule="auto"/>
+    </w:pPr>
+    <w:rPr>
+      <w:b w:val="1"/>
+      <w:sz w:val="72"/>
+      <w:szCs w:val="72"/>
+    </w:rPr>
+  </w:style>
+  <w:style w:type="paragraph" w:styleId="Normal" w:default="1">
     <w:name w:val="Normal"/>
     <w:qFormat w:val="1"/>
   </w:style>
@@ -5188,6 +5314,72 @@
       <w:szCs w:val="24"/>
       <w:lang w:eastAsia="en-IN"/>
     </w:rPr>
+  </w:style>
+  <w:style w:type="paragraph" w:styleId="Subtitle">
+    <w:name w:val="Subtitle"/>
+    <w:basedOn w:val="Normal"/>
+    <w:next w:val="Normal"/>
+    <w:pPr>
+      <w:keepNext w:val="1"/>
+      <w:keepLines w:val="1"/>
+      <w:pageBreakBefore w:val="0"/>
+      <w:spacing w:after="80" w:before="360" w:lineRule="auto"/>
+    </w:pPr>
+    <w:rPr>
+      <w:rFonts w:ascii="Georgia" w:cs="Georgia" w:eastAsia="Georgia" w:hAnsi="Georgia"/>
+      <w:i w:val="1"/>
+      <w:color w:val="666666"/>
+      <w:sz w:val="48"/>
+      <w:szCs w:val="48"/>
+    </w:rPr>
+  </w:style>
+  <w:style w:type="table" w:styleId="Table1">
+    <w:basedOn w:val="TableNormal"/>
+    <w:pPr>
+      <w:spacing w:after="0" w:line="240" w:lineRule="auto"/>
+    </w:pPr>
+    <w:tblPr>
+      <w:tblStyleRowBandSize w:val="1"/>
+      <w:tblStyleColBandSize w:val="1"/>
+      <w:tblCellMar>
+        <w:top w:w="0.0" w:type="dxa"/>
+        <w:left w:w="108.0" w:type="dxa"/>
+        <w:bottom w:w="0.0" w:type="dxa"/>
+        <w:right w:w="108.0" w:type="dxa"/>
+      </w:tblCellMar>
+    </w:tblPr>
+  </w:style>
+  <w:style w:type="table" w:styleId="Table2">
+    <w:basedOn w:val="TableNormal"/>
+    <w:pPr>
+      <w:spacing w:after="0" w:line="240" w:lineRule="auto"/>
+    </w:pPr>
+    <w:tblPr>
+      <w:tblStyleRowBandSize w:val="1"/>
+      <w:tblStyleColBandSize w:val="1"/>
+      <w:tblCellMar>
+        <w:top w:w="0.0" w:type="dxa"/>
+        <w:left w:w="108.0" w:type="dxa"/>
+        <w:bottom w:w="0.0" w:type="dxa"/>
+        <w:right w:w="108.0" w:type="dxa"/>
+      </w:tblCellMar>
+    </w:tblPr>
+  </w:style>
+  <w:style w:type="table" w:styleId="Table3">
+    <w:basedOn w:val="TableNormal"/>
+    <w:pPr>
+      <w:spacing w:after="0" w:line="240" w:lineRule="auto"/>
+    </w:pPr>
+    <w:tblPr>
+      <w:tblStyleRowBandSize w:val="1"/>
+      <w:tblStyleColBandSize w:val="1"/>
+      <w:tblCellMar>
+        <w:top w:w="0.0" w:type="dxa"/>
+        <w:left w:w="108.0" w:type="dxa"/>
+        <w:bottom w:w="0.0" w:type="dxa"/>
+        <w:right w:w="108.0" w:type="dxa"/>
+      </w:tblCellMar>
+    </w:tblPr>
   </w:style>
   <w:style w:type="paragraph" w:styleId="Subtitle">
     <w:name w:val="Subtitle"/>
@@ -5555,7 +5747,7 @@
 
 <file path=customXML/item1.xml><?xml version="1.0" encoding="utf-8"?>
 <go:gDocsCustomXmlDataStorage xmlns:go="http://customooxmlschemas.google.com/" xmlns:r="http://schemas.openxmlformats.org/officeDocument/2006/relationships">
-  <go:docsCustomData xmlns:go="http://customooxmlschemas.google.com/" roundtripDataSignature="AMtx7mitx1a9A8nnwUfVtZ/OgfrS8hdn3Q==">AMUW2mU4F7u47XgtyElDcG+bQtvM28ZU3D3XoQn1lOa95xqrmE7OY2DeDjKyX0lqEL/mBXrrOqoa5Z9E+O/SHVvxdl5sutLLVWCKZUTDcE79ASX+7/rktw4=</go:docsCustomData>
+  <go:docsCustomData xmlns:go="http://customooxmlschemas.google.com/" roundtripDataSignature="AMtx7mjPqiHpKN8LdriVM9rlxxO6HOUrRQ==">AMUW2mVGelyZNjexJJwkytR9uyAFqCReLOcfzHbqt9dQrtxnFB9mYm9xRNRustW+DAL65q1lMJ1SEE4yAgURurn/m61xN8LezxKZ/l9qy/+ySXPgCYbFJzc=</go:docsCustomData>
 </go:gDocsCustomXmlDataStorage>
 </file>
 

</xml_diff>